<commit_message>
Add 1 and 2 Task OOP_6
</commit_message>
<xml_diff>
--- a/IVM/ЭВМ_№3_Petrov-Borisov_6210.docx
+++ b/IVM/ЭВМ_№3_Petrov-Borisov_6210.docx
@@ -3,8 +3,6 @@
 <w:document xmlns:wpc="http://schemas.microsoft.com/office/word/2010/wordprocessingCanvas" xmlns:cx="http://schemas.microsoft.com/office/drawing/2014/chartex" xmlns:cx1="http://schemas.microsoft.com/office/drawing/2015/9/8/chartex" xmlns:mc="http://schemas.openxmlformats.org/markup-compatibility/2006" xmlns:o="urn:schemas-microsoft-com:office:office" xmlns:r="http://schemas.openxmlformats.org/officeDocument/2006/relationships" xmlns:m="http://schemas.openxmlformats.org/officeDocument/2006/math" xmlns:v="urn:schemas-microsoft-com:vml" xmlns:wp14="http://schemas.microsoft.com/office/word/2010/wordprocessingDrawing" xmlns:wp="http://schemas.openxmlformats.org/drawingml/2006/wordprocessingDrawing" xmlns:w10="urn:schemas-microsoft-com:office:word" xmlns:w="http://schemas.openxmlformats.org/wordprocessingml/2006/main" xmlns:w14="http://schemas.microsoft.com/office/word/2010/wordml" xmlns:w15="http://schemas.microsoft.com/office/word/2012/wordml" xmlns:w16se="http://schemas.microsoft.com/office/word/2015/wordml/symex" xmlns:wpg="http://schemas.microsoft.com/office/word/2010/wordprocessingGroup" xmlns:wpi="http://schemas.microsoft.com/office/word/2010/wordprocessingInk" xmlns:wne="http://schemas.microsoft.com/office/word/2006/wordml" xmlns:wps="http://schemas.microsoft.com/office/word/2010/wordprocessingShape" mc:Ignorable="w14 w15 w16se wp14">
   <w:body>
     <w:p>
-      <w:bookmarkStart w:id="0" w:name="_GoBack"/>
-      <w:bookmarkEnd w:id="0"/>
       <w:r>
         <w:t>Микроконтроллеры:</w:t>
       </w:r>
@@ -727,133 +725,13 @@
       </w:r>
     </w:p>
     <w:p>
-      <w:r>
-        <w:t>Гироскоп</w:t>
-      </w:r>
-      <w:r>
-        <w:rPr>
-          <w:lang w:val="en-US"/>
-        </w:rPr>
-        <w:t>:</w:t>
-      </w:r>
-    </w:p>
-    <w:p>
-      <w:pPr>
-        <w:pStyle w:val="a3"/>
-        <w:numPr>
-          <w:ilvl w:val="0"/>
-          <w:numId w:val="10"/>
-        </w:numPr>
-      </w:pPr>
-      <w:r>
-        <w:t>E-</w:t>
-      </w:r>
-      <w:r>
-        <w:rPr>
-          <w:lang w:val="en-US"/>
-        </w:rPr>
-        <w:t xml:space="preserve">Sky </w:t>
-      </w:r>
-      <w:r>
-        <w:t>002785</w:t>
-      </w:r>
-      <w:r>
-        <w:rPr>
-          <w:lang w:val="en-US"/>
-        </w:rPr>
-        <w:t xml:space="preserve"> + 450rub</w:t>
-      </w:r>
-    </w:p>
-    <w:p>
-      <w:pPr>
-        <w:pStyle w:val="a3"/>
-        <w:numPr>
-          <w:ilvl w:val="0"/>
-          <w:numId w:val="10"/>
-        </w:numPr>
-      </w:pPr>
-      <w:r>
-        <w:rPr>
-          <w:lang w:val="en-US"/>
-        </w:rPr>
-        <w:t xml:space="preserve">Thunder-Tiger </w:t>
-      </w:r>
-      <w:r>
-        <w:t xml:space="preserve"> TTRAQ0843</w:t>
-      </w:r>
-      <w:r>
-        <w:rPr>
-          <w:lang w:val="en-US"/>
-        </w:rPr>
-        <w:t xml:space="preserve"> + 1200rub</w:t>
-      </w:r>
-    </w:p>
-    <w:p>
-      <w:pPr>
-        <w:pStyle w:val="a3"/>
-        <w:numPr>
-          <w:ilvl w:val="0"/>
-          <w:numId w:val="10"/>
-        </w:numPr>
-      </w:pPr>
-      <w:r>
-        <w:rPr>
-          <w:lang w:val="en-US"/>
-        </w:rPr>
-        <w:t>E</w:t>
-      </w:r>
-      <w:r>
-        <w:t>-</w:t>
-      </w:r>
-      <w:r>
-        <w:rPr>
-          <w:lang w:val="en-US"/>
-        </w:rPr>
-        <w:t>SKY</w:t>
-      </w:r>
-      <w:r>
-        <w:t xml:space="preserve"> </w:t>
-      </w:r>
-      <w:r>
-        <w:rPr>
-          <w:lang w:val="en-US"/>
-        </w:rPr>
-        <w:t>GY</w:t>
-      </w:r>
-      <w:r>
-        <w:t>210 (</w:t>
-      </w:r>
-      <w:r>
-        <w:rPr>
-          <w:lang w:val="en-US"/>
-        </w:rPr>
-        <w:t>D</w:t>
-      </w:r>
-      <w:r>
-        <w:t>700) + 860</w:t>
-      </w:r>
-      <w:r>
-        <w:rPr>
-          <w:lang w:val="en-US"/>
-        </w:rPr>
-        <w:t>rub</w:t>
-      </w:r>
-      <w:r>
-        <w:t xml:space="preserve">  </w:t>
-      </w:r>
-      <w:r>
-        <w:rPr>
-          <w:b/>
-        </w:rPr>
-        <w:t>Наш выбор – точное определение положения в пространстве по сравнению с конкурентами и относительно низкая стоимость</w:t>
-      </w:r>
-    </w:p>
-    <w:p>
-      <w:pPr>
-        <w:rPr>
-          <w:lang w:val="en-US"/>
-        </w:rPr>
-      </w:pPr>
+      <w:pPr>
+        <w:rPr>
+          <w:lang w:val="en-US"/>
+        </w:rPr>
+      </w:pPr>
+      <w:bookmarkStart w:id="0" w:name="_GoBack"/>
+      <w:bookmarkEnd w:id="0"/>
       <w:r>
         <w:t>Ик датчик</w:t>
       </w:r>
@@ -1152,7 +1030,6 @@
           <w:szCs w:val="48"/>
           <w:shd w:val="clear" w:color="auto" w:fill="FFFFFF"/>
         </w:rPr>
-        <w:lastRenderedPageBreak/>
         <w:t> </w:t>
       </w:r>
     </w:p>

</xml_diff>